<commit_message>
Create ~$VENTORY MANAGEMENT SYSTEM.docx
</commit_message>
<xml_diff>
--- a/INVENTORY MANAGEMENT SYSTEM.docx
+++ b/INVENTORY MANAGEMENT SYSTEM.docx
@@ -14,6 +14,8 @@
           <w:u w:val="single"/>
         </w:rPr>
       </w:pPr>
+      <w:bookmarkStart w:id="0" w:name="_GoBack"/>
+      <w:bookmarkEnd w:id="0"/>
       <w:r>
         <w:rPr>
           <w:rFonts w:cstheme="minorHAnsi"/>
@@ -130,8 +132,6 @@
         </w:rPr>
         <w:t>Thesis submitted to</w:t>
       </w:r>
-      <w:bookmarkStart w:id="0" w:name="_GoBack"/>
-      <w:bookmarkEnd w:id="0"/>
     </w:p>
     <w:p>
       <w:pPr>

</xml_diff>

<commit_message>
Update INVENTORY MANAGEMENT SYSTEM.docx
</commit_message>
<xml_diff>
--- a/INVENTORY MANAGEMENT SYSTEM.docx
+++ b/INVENTORY MANAGEMENT SYSTEM.docx
@@ -14,8 +14,6 @@
           <w:u w:val="single"/>
         </w:rPr>
       </w:pPr>
-      <w:bookmarkStart w:id="0" w:name="_GoBack"/>
-      <w:bookmarkEnd w:id="0"/>
       <w:r>
         <w:rPr>
           <w:rFonts w:cstheme="minorHAnsi"/>
@@ -8180,6 +8178,24 @@
       <w:pPr>
         <w:rPr>
           <w:rFonts w:cstheme="minorHAnsi"/>
+          <w:sz w:val="28"/>
+          <w:szCs w:val="28"/>
+        </w:rPr>
+      </w:pPr>
+    </w:p>
+    <w:p>
+      <w:pPr>
+        <w:rPr>
+          <w:rFonts w:cstheme="minorHAnsi"/>
+          <w:sz w:val="28"/>
+          <w:szCs w:val="28"/>
+        </w:rPr>
+      </w:pPr>
+    </w:p>
+    <w:p>
+      <w:pPr>
+        <w:rPr>
+          <w:rFonts w:cstheme="minorHAnsi"/>
           <w:b/>
           <w:bCs/>
           <w:sz w:val="28"/>
@@ -8195,6 +8211,7 @@
           <w:sz w:val="28"/>
           <w:szCs w:val="28"/>
         </w:rPr>
+        <w:lastRenderedPageBreak/>
         <w:t>Server Side</w:t>
       </w:r>
       <w:proofErr w:type="gramEnd"/>
@@ -8245,7 +8262,6 @@
           <w:sz w:val="28"/>
           <w:szCs w:val="28"/>
         </w:rPr>
-        <w:lastRenderedPageBreak/>
         <w:tab/>
       </w:r>
       <w:r>
@@ -8827,7 +8843,6 @@
           <w:szCs w:val="28"/>
           <w:u w:val="single"/>
         </w:rPr>
-        <w:lastRenderedPageBreak/>
         <w:t>AIMS AND OBJECTIVES</w:t>
       </w:r>
     </w:p>
@@ -9183,7 +9198,6 @@
           <w:szCs w:val="28"/>
           <w:u w:val="single"/>
         </w:rPr>
-        <w:lastRenderedPageBreak/>
         <w:t>STUDY AREA</w:t>
       </w:r>
     </w:p>
@@ -9491,7 +9505,6 @@
           <w:sz w:val="28"/>
           <w:szCs w:val="28"/>
         </w:rPr>
-        <w:lastRenderedPageBreak/>
         <w:tab/>
       </w:r>
       <w:r>
@@ -9854,7 +9867,6 @@
           <w:szCs w:val="28"/>
           <w:u w:val="single"/>
         </w:rPr>
-        <w:lastRenderedPageBreak/>
         <w:t>DATA COLLECTION</w:t>
       </w:r>
     </w:p>
@@ -10249,7 +10261,6 @@
           <w:szCs w:val="28"/>
           <w:u w:val="single"/>
         </w:rPr>
-        <w:lastRenderedPageBreak/>
         <w:t>DATA  ACQUISITION</w:t>
       </w:r>
       <w:proofErr w:type="gramEnd"/>
@@ -11697,7 +11708,29 @@
           <w:u w:val="single"/>
         </w:rPr>
         <w:lastRenderedPageBreak/>
-        <w:t>SCOPE AND LIMITITIONS</w:t>
+        <w:t>SCOPE AND LIMIT</w:t>
+      </w:r>
+      <w:r>
+        <w:rPr>
+          <w:rFonts w:cstheme="minorHAnsi"/>
+          <w:b/>
+          <w:bCs/>
+          <w:sz w:val="28"/>
+          <w:szCs w:val="28"/>
+          <w:u w:val="single"/>
+        </w:rPr>
+        <w:t>A</w:t>
+      </w:r>
+      <w:r>
+        <w:rPr>
+          <w:rFonts w:cstheme="minorHAnsi"/>
+          <w:b/>
+          <w:bCs/>
+          <w:sz w:val="28"/>
+          <w:szCs w:val="28"/>
+          <w:u w:val="single"/>
+        </w:rPr>
+        <w:t>TIONS</w:t>
       </w:r>
     </w:p>
     <w:p>
@@ -11897,6 +11930,8 @@
         </w:rPr>
         <w:t xml:space="preserve"> </w:t>
       </w:r>
+      <w:bookmarkStart w:id="0" w:name="_GoBack"/>
+      <w:bookmarkEnd w:id="0"/>
     </w:p>
     <w:p>
       <w:pPr>

</xml_diff>